<commit_message>
inserito lo fi diagram
</commit_message>
<xml_diff>
--- a/doc/design-documentation/design-documentation.docx
+++ b/doc/design-documentation/design-documentation.docx
@@ -7947,100 +7947,86 @@
           <w:lang w:val="it-IT"/>
         </w:rPr>
       </w:pPr>
-    </w:p>
-    <w:p>
-      <w:pPr>
-        <w:jc w:val="both"/>
-        <w:rPr>
-          <w:rFonts w:asciiTheme="minorHAnsi" w:hAnsiTheme="minorHAnsi" w:cstheme="minorHAnsi"/>
-          <w:lang w:val="it-IT"/>
-        </w:rPr>
-      </w:pPr>
-    </w:p>
-    <w:p>
-      <w:pPr>
-        <w:jc w:val="both"/>
-        <w:rPr>
-          <w:rFonts w:asciiTheme="minorHAnsi" w:hAnsiTheme="minorHAnsi" w:cstheme="minorHAnsi"/>
-          <w:lang w:val="it-IT"/>
-        </w:rPr>
-      </w:pPr>
-    </w:p>
-    <w:p>
-      <w:pPr>
-        <w:jc w:val="both"/>
-        <w:rPr>
-          <w:rFonts w:asciiTheme="minorHAnsi" w:hAnsiTheme="minorHAnsi" w:cstheme="minorHAnsi"/>
-          <w:lang w:val="it-IT"/>
-        </w:rPr>
-      </w:pPr>
-      <w:bookmarkStart w:id="0" w:name="_Hlk5867848"/>
-    </w:p>
-    <w:p>
-      <w:pPr>
-        <w:jc w:val="both"/>
-        <w:rPr>
-          <w:rFonts w:asciiTheme="minorHAnsi" w:hAnsiTheme="minorHAnsi" w:cstheme="minorHAnsi"/>
-          <w:lang w:val="it-IT"/>
-        </w:rPr>
-      </w:pPr>
-    </w:p>
-    <w:p>
-      <w:pPr>
-        <w:jc w:val="both"/>
-        <w:rPr>
-          <w:rFonts w:asciiTheme="minorHAnsi" w:hAnsiTheme="minorHAnsi" w:cstheme="minorHAnsi"/>
-          <w:lang w:val="it-IT"/>
-        </w:rPr>
-      </w:pPr>
-    </w:p>
-    <w:p>
-      <w:pPr>
-        <w:jc w:val="both"/>
-        <w:rPr>
-          <w:rFonts w:asciiTheme="minorHAnsi" w:hAnsiTheme="minorHAnsi" w:cstheme="minorHAnsi"/>
-          <w:lang w:val="it-IT"/>
-        </w:rPr>
-      </w:pPr>
-    </w:p>
-    <w:p>
-      <w:pPr>
-        <w:jc w:val="both"/>
-        <w:rPr>
-          <w:rFonts w:asciiTheme="minorHAnsi" w:hAnsiTheme="minorHAnsi" w:cstheme="minorHAnsi"/>
-          <w:lang w:val="it-IT"/>
-        </w:rPr>
-      </w:pPr>
-      <w:r>
-        <w:rPr>
-          <w:rFonts w:asciiTheme="minorHAnsi" w:hAnsiTheme="minorHAnsi" w:cstheme="minorHAnsi"/>
-          <w:lang w:val="it-IT"/>
-        </w:rPr>
-        <w:tab/>
-      </w:r>
-      <w:r>
-        <w:rPr>
-          <w:rFonts w:asciiTheme="minorHAnsi" w:hAnsiTheme="minorHAnsi" w:cstheme="minorHAnsi"/>
-          <w:lang w:val="it-IT"/>
-        </w:rPr>
-        <w:tab/>
-      </w:r>
-      <w:r>
-        <w:rPr>
-          <w:rFonts w:asciiTheme="minorHAnsi" w:hAnsiTheme="minorHAnsi" w:cstheme="minorHAnsi"/>
-          <w:lang w:val="it-IT"/>
-        </w:rPr>
-        <w:t xml:space="preserve">                                                                                               </w:t>
-      </w:r>
-    </w:p>
-    <w:p>
-      <w:pPr>
-        <w:jc w:val="both"/>
-        <w:rPr>
-          <w:rFonts w:asciiTheme="minorHAnsi" w:hAnsiTheme="minorHAnsi" w:cstheme="minorHAnsi"/>
-          <w:lang w:val="it-IT"/>
-        </w:rPr>
-      </w:pPr>
+      <w:bookmarkStart w:id="0" w:name="_GoBack"/>
+      <w:bookmarkEnd w:id="0"/>
+    </w:p>
+    <w:p>
+      <w:pPr>
+        <w:jc w:val="both"/>
+        <w:rPr>
+          <w:rFonts w:asciiTheme="minorHAnsi" w:hAnsiTheme="minorHAnsi" w:cstheme="minorHAnsi"/>
+          <w:lang w:val="it-IT"/>
+        </w:rPr>
+      </w:pPr>
+      <w:r>
+        <w:rPr>
+          <w:rFonts w:asciiTheme="minorHAnsi" w:hAnsiTheme="minorHAnsi" w:cstheme="minorHAnsi"/>
+          <w:noProof/>
+          <w:lang w:val="it-IT"/>
+        </w:rPr>
+        <w:drawing>
+          <wp:anchor distT="0" distB="0" distL="114300" distR="114300" simplePos="0" relativeHeight="251658240" behindDoc="1" locked="0" layoutInCell="1" allowOverlap="1" wp14:anchorId="56281B4E" wp14:editId="52050A5D">
+            <wp:simplePos x="0" y="0"/>
+            <wp:positionH relativeFrom="column">
+              <wp:posOffset>-273050</wp:posOffset>
+            </wp:positionH>
+            <wp:positionV relativeFrom="paragraph">
+              <wp:posOffset>362162</wp:posOffset>
+            </wp:positionV>
+            <wp:extent cx="6824070" cy="5683988"/>
+            <wp:effectExtent l="0" t="0" r="0" b="0"/>
+            <wp:wrapTight wrapText="bothSides">
+              <wp:wrapPolygon edited="0">
+                <wp:start x="0" y="0"/>
+                <wp:lineTo x="0" y="21501"/>
+                <wp:lineTo x="21528" y="21501"/>
+                <wp:lineTo x="21528" y="0"/>
+                <wp:lineTo x="0" y="0"/>
+              </wp:wrapPolygon>
+            </wp:wrapTight>
+            <wp:docPr id="27" name="Immagine 27"/>
+            <wp:cNvGraphicFramePr>
+              <a:graphicFrameLocks xmlns:a="http://schemas.openxmlformats.org/drawingml/2006/main" noChangeAspect="1"/>
+            </wp:cNvGraphicFramePr>
+            <a:graphic xmlns:a="http://schemas.openxmlformats.org/drawingml/2006/main">
+              <a:graphicData uri="http://schemas.openxmlformats.org/drawingml/2006/picture">
+                <pic:pic xmlns:pic="http://schemas.openxmlformats.org/drawingml/2006/picture">
+                  <pic:nvPicPr>
+                    <pic:cNvPr id="27" name="Low-Fi.png"/>
+                    <pic:cNvPicPr/>
+                  </pic:nvPicPr>
+                  <pic:blipFill>
+                    <a:blip r:embed="rId21"/>
+                    <a:stretch>
+                      <a:fillRect/>
+                    </a:stretch>
+                  </pic:blipFill>
+                  <pic:spPr>
+                    <a:xfrm>
+                      <a:off x="0" y="0"/>
+                      <a:ext cx="6824070" cy="5683988"/>
+                    </a:xfrm>
+                    <a:prstGeom prst="rect">
+                      <a:avLst/>
+                    </a:prstGeom>
+                  </pic:spPr>
+                </pic:pic>
+              </a:graphicData>
+            </a:graphic>
+          </wp:anchor>
+        </w:drawing>
+      </w:r>
+    </w:p>
+    <w:p>
+      <w:pPr>
+        <w:ind w:left="-426"/>
+        <w:jc w:val="both"/>
+        <w:rPr>
+          <w:rFonts w:asciiTheme="minorHAnsi" w:hAnsiTheme="minorHAnsi" w:cstheme="minorHAnsi"/>
+          <w:lang w:val="it-IT"/>
+        </w:rPr>
+      </w:pPr>
+      <w:bookmarkStart w:id="1" w:name="_Hlk5867848"/>
     </w:p>
     <w:p>
       <w:pPr>
@@ -8089,8 +8075,6 @@
         </w:rPr>
         <w:t xml:space="preserve">    </w:t>
       </w:r>
-      <w:bookmarkStart w:id="1" w:name="_GoBack"/>
-      <w:bookmarkEnd w:id="1"/>
       <w:r>
         <w:rPr>
           <w:rFonts w:asciiTheme="minorHAnsi" w:hAnsiTheme="minorHAnsi" w:cstheme="minorHAnsi"/>
@@ -8173,7 +8157,7 @@
         <w:lastRenderedPageBreak/>
         <w:t xml:space="preserve">             </w:t>
       </w:r>
-      <w:bookmarkEnd w:id="0"/>
+      <w:bookmarkEnd w:id="1"/>
     </w:p>
     <w:p>
       <w:pPr>
@@ -8402,7 +8386,7 @@
                     </pic:cNvPicPr>
                   </pic:nvPicPr>
                   <pic:blipFill>
-                    <a:blip r:embed="rId21" cstate="print"/>
+                    <a:blip r:embed="rId22" cstate="print"/>
                     <a:srcRect/>
                     <a:stretch>
                       <a:fillRect/>
@@ -8646,7 +8630,7 @@
       </w:pPr>
     </w:p>
     <w:sectPr>
-      <w:headerReference w:type="default" r:id="rId22"/>
+      <w:headerReference w:type="default" r:id="rId23"/>
       <w:pgSz w:w="12240" w:h="15840"/>
       <w:pgMar w:top="1417" w:right="1134" w:bottom="1134" w:left="1134" w:header="708" w:footer="708" w:gutter="0"/>
       <w:cols w:space="708"/>
@@ -8780,52 +8764,7 @@
         <w:szCs w:val="20"/>
         <w:lang w:val="en-GB"/>
       </w:rPr>
-      <w:t xml:space="preserve"> -</w:t>
-    </w:r>
-    <w:r>
-      <w:rPr>
-        <w:rFonts w:asciiTheme="minorHAnsi" w:hAnsiTheme="minorHAnsi" w:cstheme="minorHAnsi"/>
-        <w:sz w:val="20"/>
-        <w:szCs w:val="20"/>
-        <w:lang w:val="en-GB"/>
-      </w:rPr>
-      <w:t xml:space="preserve"> 201</w:t>
-    </w:r>
-    <w:r>
-      <w:rPr>
-        <w:rFonts w:asciiTheme="minorHAnsi" w:hAnsiTheme="minorHAnsi" w:cstheme="minorHAnsi"/>
-        <w:sz w:val="20"/>
-        <w:szCs w:val="20"/>
-        <w:lang w:val="en-GB"/>
-      </w:rPr>
-      <w:t>8</w:t>
-    </w:r>
-    <w:r>
-      <w:rPr>
-        <w:rFonts w:asciiTheme="minorHAnsi" w:hAnsiTheme="minorHAnsi" w:cstheme="minorHAnsi"/>
-        <w:sz w:val="20"/>
-        <w:szCs w:val="20"/>
-        <w:lang w:val="en-GB"/>
-      </w:rPr>
-      <w:t>/</w:t>
-    </w:r>
-    <w:r>
-      <w:rPr>
-        <w:rFonts w:asciiTheme="minorHAnsi" w:hAnsiTheme="minorHAnsi" w:cstheme="minorHAnsi"/>
-        <w:sz w:val="20"/>
-        <w:szCs w:val="20"/>
-        <w:lang w:val="en-GB"/>
-      </w:rPr>
-      <w:t>201</w:t>
-    </w:r>
-    <w:r>
-      <w:rPr>
-        <w:rFonts w:asciiTheme="minorHAnsi" w:hAnsiTheme="minorHAnsi" w:cstheme="minorHAnsi"/>
-        <w:sz w:val="20"/>
-        <w:szCs w:val="20"/>
-        <w:lang w:val="en-GB"/>
-      </w:rPr>
-      <w:t>9</w:t>
+      <w:t xml:space="preserve"> - 2018/2019</w:t>
     </w:r>
   </w:p>
   <w:p>
@@ -8896,7 +8835,7 @@
         <v:path o:extrusionok="f" gradientshapeok="t" o:connecttype="rect"/>
         <o:lock v:ext="edit" aspectratio="t"/>
       </v:shapetype>
-      <v:shape id="_x0000_i1046" type="#_x0000_t75" style="width:11.4pt;height:11.4pt" o:bullet="t">
+      <v:shape id="_x0000_i1038" type="#_x0000_t75" style="width:11.25pt;height:11.25pt" o:bullet="t">
         <v:imagedata r:id="rId1" o:title="msoAAD7"/>
       </v:shape>
     </w:pict>
@@ -12590,7 +12529,7 @@
 </file>
 
 <file path=customXml/itemProps1.xml><?xml version="1.0" encoding="utf-8"?>
-<ds:datastoreItem xmlns:ds="http://schemas.openxmlformats.org/officeDocument/2006/customXml" ds:itemID="{145BF3D5-828F-424F-8301-8726BF130FDB}">
+<ds:datastoreItem xmlns:ds="http://schemas.openxmlformats.org/officeDocument/2006/customXml" ds:itemID="{D3606270-E4D6-4B7B-B0F0-90F4F34315B6}">
   <ds:schemaRefs>
     <ds:schemaRef ds:uri="http://schemas.openxmlformats.org/officeDocument/2006/bibliography"/>
   </ds:schemaRefs>

</xml_diff>

<commit_message>
aggiornato doc con nuova immagine low-fi
(era sbagliata una fraccia)
</commit_message>
<xml_diff>
--- a/doc/design-documentation/design-documentation.docx
+++ b/doc/design-documentation/design-documentation.docx
@@ -1210,23 +1210,7 @@
           <w:rFonts w:ascii="Calibri Light" w:hAnsi="Calibri Light" w:cs="Calibri Light"/>
           <w:lang w:val="it-IT"/>
         </w:rPr>
-        <w:t xml:space="preserve">il </w:t>
-      </w:r>
-      <w:proofErr w:type="gramStart"/>
-      <w:r>
-        <w:rPr>
-          <w:rFonts w:ascii="Calibri Light" w:hAnsi="Calibri Light" w:cs="Calibri Light"/>
-          <w:lang w:val="it-IT"/>
-        </w:rPr>
-        <w:t>gap</w:t>
-      </w:r>
-      <w:proofErr w:type="gramEnd"/>
-      <w:r>
-        <w:rPr>
-          <w:rFonts w:ascii="Calibri Light" w:hAnsi="Calibri Light" w:cs="Calibri Light"/>
-          <w:lang w:val="it-IT"/>
-        </w:rPr>
-        <w:t xml:space="preserve"> tra negozi di grossa taglia con negozi di piccola taglia che sono meno conosciuti e dunque sprovvisti di una propria app per poter gestire il loro negozio online, seppur gli acquisti verranno fatti fisicamente dall’ utente. </w:t>
+        <w:t xml:space="preserve">il gap tra negozi di grossa taglia con negozi di piccola taglia che sono meno conosciuti e dunque sprovvisti di una propria app per poter gestire il loro negozio online, seppur gli acquisti verranno fatti fisicamente dall’ utente. </w:t>
       </w:r>
     </w:p>
     <w:p>
@@ -2790,7 +2774,7 @@
           <w:lang w:val="it-IT"/>
         </w:rPr>
         <w:drawing>
-          <wp:anchor distT="0" distB="0" distL="114300" distR="114300" simplePos="0" relativeHeight="251661824" behindDoc="0" locked="0" layoutInCell="1" allowOverlap="1" wp14:anchorId="3AC30050" wp14:editId="31805FF5">
+          <wp:anchor distT="0" distB="0" distL="114300" distR="114300" simplePos="0" relativeHeight="251662848" behindDoc="0" locked="0" layoutInCell="1" allowOverlap="1" wp14:anchorId="3AC30050" wp14:editId="31805FF5">
             <wp:simplePos x="0" y="0"/>
             <wp:positionH relativeFrom="column">
               <wp:posOffset>3810</wp:posOffset>
@@ -3040,7 +3024,7 @@
           <w:lang w:val="it-IT" w:eastAsia="it-IT"/>
         </w:rPr>
         <w:drawing>
-          <wp:anchor distT="0" distB="0" distL="114300" distR="114300" simplePos="0" relativeHeight="251649536" behindDoc="0" locked="0" layoutInCell="1" allowOverlap="1" wp14:anchorId="0B6AE0C0" wp14:editId="24EE14AB">
+          <wp:anchor distT="0" distB="0" distL="114300" distR="114300" simplePos="0" relativeHeight="251648512" behindDoc="0" locked="0" layoutInCell="1" allowOverlap="1" wp14:anchorId="0B6AE0C0" wp14:editId="24EE14AB">
             <wp:simplePos x="0" y="0"/>
             <wp:positionH relativeFrom="column">
               <wp:posOffset>5362575</wp:posOffset>
@@ -5010,7 +4994,7 @@
           <w:noProof/>
         </w:rPr>
         <w:drawing>
-          <wp:anchor distT="0" distB="0" distL="114300" distR="114300" simplePos="0" relativeHeight="251659776" behindDoc="0" locked="0" layoutInCell="1" allowOverlap="1" wp14:anchorId="1877B35E" wp14:editId="5C972643">
+          <wp:anchor distT="0" distB="0" distL="114300" distR="114300" simplePos="0" relativeHeight="251660800" behindDoc="0" locked="0" layoutInCell="1" allowOverlap="1" wp14:anchorId="1877B35E" wp14:editId="5C972643">
             <wp:simplePos x="0" y="0"/>
             <wp:positionH relativeFrom="column">
               <wp:posOffset>3810</wp:posOffset>
@@ -5411,7 +5395,7 @@
           <w:lang w:val="it-IT"/>
         </w:rPr>
         <w:drawing>
-          <wp:anchor distT="0" distB="0" distL="114300" distR="114300" simplePos="0" relativeHeight="251663872" behindDoc="0" locked="0" layoutInCell="1" allowOverlap="1" wp14:anchorId="088FE35B" wp14:editId="0097AB1B">
+          <wp:anchor distT="0" distB="0" distL="114300" distR="114300" simplePos="0" relativeHeight="251664896" behindDoc="0" locked="0" layoutInCell="1" allowOverlap="1" wp14:anchorId="088FE35B" wp14:editId="0097AB1B">
             <wp:simplePos x="0" y="0"/>
             <wp:positionH relativeFrom="column">
               <wp:posOffset>7620</wp:posOffset>
@@ -7823,7 +7807,7 @@
         </w:rPr>
         <w:lastRenderedPageBreak/>
         <w:drawing>
-          <wp:anchor distT="0" distB="0" distL="114300" distR="114300" simplePos="0" relativeHeight="251650560" behindDoc="0" locked="0" layoutInCell="1" allowOverlap="1" wp14:anchorId="7653A488" wp14:editId="24512B42">
+          <wp:anchor distT="0" distB="0" distL="114300" distR="114300" simplePos="0" relativeHeight="251649536" behindDoc="0" locked="0" layoutInCell="1" allowOverlap="1" wp14:anchorId="7653A488" wp14:editId="24512B42">
             <wp:simplePos x="0" y="0"/>
             <wp:positionH relativeFrom="column">
               <wp:posOffset>5372100</wp:posOffset>
@@ -7913,6 +7897,7 @@
     </w:p>
     <w:p>
       <w:pPr>
+        <w:ind w:left="-426"/>
         <w:jc w:val="both"/>
         <w:rPr>
           <w:rFonts w:asciiTheme="minorHAnsi" w:hAnsiTheme="minorHAnsi" w:cstheme="minorHAnsi"/>
@@ -7925,33 +7910,30 @@
       <w:r>
         <w:rPr>
           <w:rFonts w:asciiTheme="minorHAnsi" w:hAnsiTheme="minorHAnsi" w:cstheme="minorHAnsi"/>
-          <w:b/>
           <w:noProof/>
-          <w:sz w:val="32"/>
-          <w:szCs w:val="32"/>
           <w:lang w:val="it-IT"/>
         </w:rPr>
         <w:drawing>
-          <wp:anchor distT="0" distB="0" distL="114300" distR="114300" simplePos="0" relativeHeight="251658752" behindDoc="1" locked="0" layoutInCell="1" allowOverlap="1" wp14:anchorId="56281B4E" wp14:editId="58F557A5">
+          <wp:anchor distT="0" distB="0" distL="114300" distR="114300" simplePos="0" relativeHeight="251658752" behindDoc="1" locked="0" layoutInCell="1" allowOverlap="1" wp14:anchorId="2E044163" wp14:editId="4717EB73">
             <wp:simplePos x="0" y="0"/>
             <wp:positionH relativeFrom="column">
-              <wp:posOffset>-273050</wp:posOffset>
+              <wp:posOffset>-269240</wp:posOffset>
             </wp:positionH>
             <wp:positionV relativeFrom="paragraph">
-              <wp:posOffset>362162</wp:posOffset>
+              <wp:posOffset>431800</wp:posOffset>
             </wp:positionV>
-            <wp:extent cx="6824070" cy="5683988"/>
+            <wp:extent cx="7112000" cy="5923915"/>
             <wp:effectExtent l="0" t="0" r="0" b="0"/>
             <wp:wrapTight wrapText="bothSides">
               <wp:wrapPolygon edited="0">
                 <wp:start x="0" y="0"/>
-                <wp:lineTo x="0" y="21501"/>
-                <wp:lineTo x="21528" y="21501"/>
-                <wp:lineTo x="21528" y="0"/>
+                <wp:lineTo x="0" y="21533"/>
+                <wp:lineTo x="21523" y="21533"/>
+                <wp:lineTo x="21523" y="0"/>
                 <wp:lineTo x="0" y="0"/>
               </wp:wrapPolygon>
             </wp:wrapTight>
-            <wp:docPr id="27" name="Immagine 27"/>
+            <wp:docPr id="21" name="Immagine 21"/>
             <wp:cNvGraphicFramePr>
               <a:graphicFrameLocks xmlns:a="http://schemas.openxmlformats.org/drawingml/2006/main" noChangeAspect="1"/>
             </wp:cNvGraphicFramePr>
@@ -7959,7 +7941,7 @@
               <a:graphicData uri="http://schemas.openxmlformats.org/drawingml/2006/picture">
                 <pic:pic xmlns:pic="http://schemas.openxmlformats.org/drawingml/2006/picture">
                   <pic:nvPicPr>
-                    <pic:cNvPr id="27" name="Low-Fi.png"/>
+                    <pic:cNvPr id="21" name="Low-fi.png"/>
                     <pic:cNvPicPr/>
                   </pic:nvPicPr>
                   <pic:blipFill>
@@ -7971,7 +7953,7 @@
                   <pic:spPr>
                     <a:xfrm>
                       <a:off x="0" y="0"/>
-                      <a:ext cx="6824070" cy="5683988"/>
+                      <a:ext cx="7112000" cy="5923915"/>
                     </a:xfrm>
                     <a:prstGeom prst="rect">
                       <a:avLst/>
@@ -7980,6 +7962,12 @@
                 </pic:pic>
               </a:graphicData>
             </a:graphic>
+            <wp14:sizeRelH relativeFrom="margin">
+              <wp14:pctWidth>0</wp14:pctWidth>
+            </wp14:sizeRelH>
+            <wp14:sizeRelV relativeFrom="margin">
+              <wp14:pctHeight>0</wp14:pctHeight>
+            </wp14:sizeRelV>
           </wp:anchor>
         </w:drawing>
       </w:r>
@@ -8007,6 +7995,7 @@
     </w:p>
     <w:p>
       <w:pPr>
+        <w:ind w:left="-426"/>
         <w:jc w:val="both"/>
         <w:rPr>
           <w:rFonts w:asciiTheme="minorHAnsi" w:hAnsiTheme="minorHAnsi" w:cstheme="minorHAnsi"/>
@@ -8087,25 +8076,9 @@
         </w:rPr>
         <w:t xml:space="preserve">                                                                    </w:t>
       </w:r>
-    </w:p>
-    <w:p>
-      <w:pPr>
-        <w:spacing w:after="200" w:line="276" w:lineRule="auto"/>
-        <w:rPr>
-          <w:rFonts w:asciiTheme="minorHAnsi" w:hAnsiTheme="minorHAnsi" w:cstheme="minorHAnsi"/>
-          <w:noProof/>
-          <w:lang w:val="it-IT" w:eastAsia="it-IT"/>
-        </w:rPr>
-      </w:pPr>
-      <w:r>
-        <w:rPr>
-          <w:rFonts w:asciiTheme="minorHAnsi" w:hAnsiTheme="minorHAnsi" w:cstheme="minorHAnsi"/>
-          <w:noProof/>
-          <w:lang w:val="it-IT" w:eastAsia="it-IT"/>
-        </w:rPr>
-        <w:br w:type="page"/>
-      </w:r>
+      <w:bookmarkStart w:id="1" w:name="_GoBack"/>
       <w:bookmarkEnd w:id="0"/>
+      <w:bookmarkEnd w:id="1"/>
     </w:p>
     <w:p>
       <w:pPr>
@@ -8130,7 +8103,7 @@
         </w:rPr>
         <w:lastRenderedPageBreak/>
         <w:drawing>
-          <wp:anchor distT="0" distB="0" distL="114300" distR="114300" simplePos="0" relativeHeight="251662848" behindDoc="1" locked="0" layoutInCell="1" allowOverlap="1" wp14:anchorId="384E5084" wp14:editId="57303885">
+          <wp:anchor distT="0" distB="0" distL="114300" distR="114300" simplePos="0" relativeHeight="251663872" behindDoc="1" locked="0" layoutInCell="1" allowOverlap="1" wp14:anchorId="384E5084" wp14:editId="57303885">
             <wp:simplePos x="0" y="0"/>
             <wp:positionH relativeFrom="column">
               <wp:posOffset>3810</wp:posOffset>
@@ -8276,7 +8249,7 @@
           <w:lang w:val="it-IT"/>
         </w:rPr>
         <w:drawing>
-          <wp:anchor distT="0" distB="0" distL="114300" distR="114300" simplePos="0" relativeHeight="251632128" behindDoc="0" locked="0" layoutInCell="1" allowOverlap="1" wp14:anchorId="201C8FCC" wp14:editId="6FF52F83">
+          <wp:anchor distT="0" distB="0" distL="114300" distR="114300" simplePos="0" relativeHeight="251641344" behindDoc="0" locked="0" layoutInCell="1" allowOverlap="1" wp14:anchorId="201C8FCC" wp14:editId="6FF52F83">
             <wp:simplePos x="724277" y="3114392"/>
             <wp:positionH relativeFrom="column">
               <wp:align>left</wp:align>
@@ -8495,7 +8468,7 @@
           <w:lang w:val="it-IT"/>
         </w:rPr>
         <w:drawing>
-          <wp:anchor distT="0" distB="0" distL="114300" distR="114300" simplePos="0" relativeHeight="251634176" behindDoc="0" locked="0" layoutInCell="1" allowOverlap="1" wp14:anchorId="65DEA438" wp14:editId="2C2CB5B1">
+          <wp:anchor distT="0" distB="0" distL="114300" distR="114300" simplePos="0" relativeHeight="251642368" behindDoc="0" locked="0" layoutInCell="1" allowOverlap="1" wp14:anchorId="65DEA438" wp14:editId="2C2CB5B1">
             <wp:simplePos x="0" y="0"/>
             <wp:positionH relativeFrom="column">
               <wp:posOffset>1270</wp:posOffset>
@@ -8598,18 +8571,7 @@
           <w:szCs w:val="22"/>
           <w:lang w:val="it-IT"/>
         </w:rPr>
-        <w:t>La lista negozi è il primo approccio per l’utente. Senza nessun tipo di accesso l’utente potrà visualizzare una lista random di negozi non necessariamente quelli vicini alla sua zona. Questa pagina è per l’utente una homepage da dove poter iniziare la sua ricerca. Da qui l’utente viene guidato facilmente grazie ad una visualizzazione molto intuitiva. Abbiamo infatti inserito in alto una barra per la ricerca oppure per g</w:t>
-      </w:r>
-      <w:bookmarkStart w:id="1" w:name="_GoBack"/>
-      <w:bookmarkEnd w:id="1"/>
-      <w:r>
-        <w:rPr>
-          <w:rFonts w:ascii="Calibri Light" w:hAnsi="Calibri Light" w:cs="Calibri Light"/>
-          <w:sz w:val="22"/>
-          <w:szCs w:val="22"/>
-          <w:lang w:val="it-IT"/>
-        </w:rPr>
-        <w:t xml:space="preserve">eolocalizzarsi; nella </w:t>
+        <w:t xml:space="preserve">La lista negozi è il primo approccio per l’utente. Senza nessun tipo di accesso l’utente potrà visualizzare una lista random di negozi non necessariamente quelli vicini alla sua zona. Questa pagina è per l’utente una homepage da dove poter iniziare la sua ricerca. Da qui l’utente viene guidato facilmente grazie ad una visualizzazione molto intuitiva. Abbiamo infatti inserito in alto una barra per la ricerca oppure per geolocalizzarsi; nella </w:t>
       </w:r>
       <w:r>
         <w:rPr>
@@ -8726,7 +8688,7 @@
           <w:szCs w:val="22"/>
         </w:rPr>
         <w:drawing>
-          <wp:anchor distT="0" distB="0" distL="114300" distR="114300" simplePos="0" relativeHeight="251652608" behindDoc="1" locked="0" layoutInCell="1" allowOverlap="1" wp14:anchorId="527FFF9E" wp14:editId="4A431FF1">
+          <wp:anchor distT="0" distB="0" distL="114300" distR="114300" simplePos="0" relativeHeight="251651584" behindDoc="1" locked="0" layoutInCell="1" allowOverlap="1" wp14:anchorId="527FFF9E" wp14:editId="4A431FF1">
             <wp:simplePos x="0" y="0"/>
             <wp:positionH relativeFrom="column">
               <wp:posOffset>1328</wp:posOffset>
@@ -8978,7 +8940,7 @@
         </w:rPr>
         <w:lastRenderedPageBreak/>
         <w:drawing>
-          <wp:anchor distT="0" distB="0" distL="114300" distR="114300" simplePos="0" relativeHeight="251653632" behindDoc="1" locked="0" layoutInCell="1" allowOverlap="1" wp14:anchorId="688F0A32" wp14:editId="0C2D35D3">
+          <wp:anchor distT="0" distB="0" distL="114300" distR="114300" simplePos="0" relativeHeight="251654656" behindDoc="1" locked="0" layoutInCell="1" allowOverlap="1" wp14:anchorId="688F0A32" wp14:editId="0C2D35D3">
             <wp:simplePos x="0" y="0"/>
             <wp:positionH relativeFrom="column">
               <wp:posOffset>2078</wp:posOffset>
@@ -9246,7 +9208,7 @@
           <w:szCs w:val="22"/>
         </w:rPr>
         <w:drawing>
-          <wp:anchor distT="0" distB="0" distL="114300" distR="114300" simplePos="0" relativeHeight="251655680" behindDoc="1" locked="0" layoutInCell="1" allowOverlap="1" wp14:anchorId="20963A00" wp14:editId="3D7687E4">
+          <wp:anchor distT="0" distB="0" distL="114300" distR="114300" simplePos="0" relativeHeight="251656704" behindDoc="1" locked="0" layoutInCell="1" allowOverlap="1" wp14:anchorId="20963A00" wp14:editId="3D7687E4">
             <wp:simplePos x="0" y="0"/>
             <wp:positionH relativeFrom="column">
               <wp:posOffset>-21562</wp:posOffset>
@@ -9484,7 +9446,7 @@
           <w:lang w:val="it-IT"/>
         </w:rPr>
         <w:drawing>
-          <wp:anchor distT="0" distB="0" distL="114300" distR="114300" simplePos="0" relativeHeight="251636224" behindDoc="0" locked="0" layoutInCell="1" allowOverlap="1" wp14:anchorId="19EABEC4" wp14:editId="0747FE10">
+          <wp:anchor distT="0" distB="0" distL="114300" distR="114300" simplePos="0" relativeHeight="251643392" behindDoc="0" locked="0" layoutInCell="1" allowOverlap="1" wp14:anchorId="19EABEC4" wp14:editId="0747FE10">
             <wp:simplePos x="0" y="0"/>
             <wp:positionH relativeFrom="column">
               <wp:posOffset>1905</wp:posOffset>
@@ -9759,7 +9721,7 @@
           <w:lang w:val="it-IT"/>
         </w:rPr>
         <w:drawing>
-          <wp:anchor distT="0" distB="0" distL="114300" distR="114300" simplePos="0" relativeHeight="251638272" behindDoc="0" locked="0" layoutInCell="1" allowOverlap="1" wp14:anchorId="23208C55" wp14:editId="6FEA632F">
+          <wp:anchor distT="0" distB="0" distL="114300" distR="114300" simplePos="0" relativeHeight="251644416" behindDoc="0" locked="0" layoutInCell="1" allowOverlap="1" wp14:anchorId="23208C55" wp14:editId="6FEA632F">
             <wp:simplePos x="724277" y="1086416"/>
             <wp:positionH relativeFrom="column">
               <wp:align>left</wp:align>
@@ -9943,7 +9905,7 @@
           <w:lang w:val="it-IT"/>
         </w:rPr>
         <w:drawing>
-          <wp:anchor distT="0" distB="0" distL="114300" distR="114300" simplePos="0" relativeHeight="251644416" behindDoc="0" locked="0" layoutInCell="1" allowOverlap="1" wp14:anchorId="4B40C0F4" wp14:editId="0DEBE4D5">
+          <wp:anchor distT="0" distB="0" distL="114300" distR="114300" simplePos="0" relativeHeight="251645440" behindDoc="0" locked="0" layoutInCell="1" allowOverlap="1" wp14:anchorId="4B40C0F4" wp14:editId="0DEBE4D5">
             <wp:simplePos x="0" y="0"/>
             <wp:positionH relativeFrom="column">
               <wp:posOffset>-949325</wp:posOffset>
@@ -10201,7 +10163,7 @@
           <w:szCs w:val="22"/>
         </w:rPr>
         <w:drawing>
-          <wp:anchor distT="0" distB="0" distL="114300" distR="114300" simplePos="0" relativeHeight="251658752" behindDoc="1" locked="0" layoutInCell="1" allowOverlap="1" wp14:anchorId="74B90A1D" wp14:editId="2DB68271">
+          <wp:anchor distT="0" distB="0" distL="114300" distR="114300" simplePos="0" relativeHeight="251659776" behindDoc="1" locked="0" layoutInCell="1" allowOverlap="1" wp14:anchorId="74B90A1D" wp14:editId="2DB68271">
             <wp:simplePos x="0" y="0"/>
             <wp:positionH relativeFrom="column">
               <wp:posOffset>2078</wp:posOffset>
@@ -10803,7 +10765,7 @@
           <w:szCs w:val="22"/>
         </w:rPr>
         <w:drawing>
-          <wp:anchor distT="0" distB="0" distL="114300" distR="114300" simplePos="0" relativeHeight="251660800" behindDoc="1" locked="0" layoutInCell="1" allowOverlap="1" wp14:anchorId="79F18FDF" wp14:editId="7E7B7314">
+          <wp:anchor distT="0" distB="0" distL="114300" distR="114300" simplePos="0" relativeHeight="251661824" behindDoc="1" locked="0" layoutInCell="1" allowOverlap="1" wp14:anchorId="79F18FDF" wp14:editId="7E7B7314">
             <wp:simplePos x="0" y="0"/>
             <wp:positionH relativeFrom="column">
               <wp:posOffset>0</wp:posOffset>
@@ -10994,7 +10956,7 @@
           <w:szCs w:val="22"/>
         </w:rPr>
         <w:drawing>
-          <wp:anchor distT="0" distB="0" distL="114300" distR="114300" simplePos="0" relativeHeight="251664896" behindDoc="1" locked="0" layoutInCell="1" allowOverlap="1" wp14:anchorId="23CB646B" wp14:editId="60FABC0D">
+          <wp:anchor distT="0" distB="0" distL="114300" distR="114300" simplePos="0" relativeHeight="251665920" behindDoc="1" locked="0" layoutInCell="1" allowOverlap="1" wp14:anchorId="23CB646B" wp14:editId="60FABC0D">
             <wp:simplePos x="0" y="0"/>
             <wp:positionH relativeFrom="column">
               <wp:posOffset>3451</wp:posOffset>
@@ -11190,7 +11152,7 @@
           <w:noProof/>
         </w:rPr>
         <w:drawing>
-          <wp:anchor distT="0" distB="0" distL="114300" distR="114300" simplePos="0" relativeHeight="251670016" behindDoc="1" locked="0" layoutInCell="1" allowOverlap="1" wp14:anchorId="5551C621" wp14:editId="0E0D2D3F">
+          <wp:anchor distT="0" distB="0" distL="114300" distR="114300" simplePos="0" relativeHeight="251666944" behindDoc="1" locked="0" layoutInCell="1" allowOverlap="1" wp14:anchorId="5551C621" wp14:editId="0E0D2D3F">
             <wp:simplePos x="0" y="0"/>
             <wp:positionH relativeFrom="column">
               <wp:posOffset>-1028065</wp:posOffset>
@@ -11394,7 +11356,7 @@
           <w:lang w:val="it-IT"/>
         </w:rPr>
         <w:drawing>
-          <wp:anchor distT="0" distB="0" distL="114300" distR="114300" simplePos="0" relativeHeight="251673088" behindDoc="1" locked="0" layoutInCell="1" allowOverlap="1" wp14:anchorId="6C363568" wp14:editId="2A8D7A4B">
+          <wp:anchor distT="0" distB="0" distL="114300" distR="114300" simplePos="0" relativeHeight="251667968" behindDoc="1" locked="0" layoutInCell="1" allowOverlap="1" wp14:anchorId="6C363568" wp14:editId="2A8D7A4B">
             <wp:simplePos x="0" y="0"/>
             <wp:positionH relativeFrom="column">
               <wp:posOffset>58737</wp:posOffset>
@@ -11609,7 +11571,7 @@
           <w:lang w:val="it-IT"/>
         </w:rPr>
         <w:drawing>
-          <wp:anchor distT="0" distB="0" distL="114300" distR="114300" simplePos="0" relativeHeight="251677184" behindDoc="1" locked="0" layoutInCell="1" allowOverlap="1" wp14:anchorId="200A536D" wp14:editId="10994FC3">
+          <wp:anchor distT="0" distB="0" distL="114300" distR="114300" simplePos="0" relativeHeight="251668992" behindDoc="1" locked="0" layoutInCell="1" allowOverlap="1" wp14:anchorId="200A536D" wp14:editId="10994FC3">
             <wp:simplePos x="0" y="0"/>
             <wp:positionH relativeFrom="column">
               <wp:posOffset>44768</wp:posOffset>
@@ -11824,7 +11786,7 @@
           <w:lang w:val="it-IT"/>
         </w:rPr>
         <w:drawing>
-          <wp:anchor distT="0" distB="0" distL="114300" distR="114300" simplePos="0" relativeHeight="251684352" behindDoc="1" locked="0" layoutInCell="1" allowOverlap="1" wp14:anchorId="2883293E" wp14:editId="6495AE60">
+          <wp:anchor distT="0" distB="0" distL="114300" distR="114300" simplePos="0" relativeHeight="251670016" behindDoc="1" locked="0" layoutInCell="1" allowOverlap="1" wp14:anchorId="2883293E" wp14:editId="6495AE60">
             <wp:simplePos x="0" y="0"/>
             <wp:positionH relativeFrom="column">
               <wp:posOffset>-67945</wp:posOffset>
@@ -12521,7 +12483,7 @@
         <v:path o:extrusionok="f" gradientshapeok="t" o:connecttype="rect"/>
         <o:lock v:ext="edit" aspectratio="t"/>
       </v:shapetype>
-      <v:shape id="_x0000_i1041" type="#_x0000_t75" style="width:11pt;height:11pt" o:bullet="t">
+      <v:shape id="_x0000_i1027" type="#_x0000_t75" style="width:11.25pt;height:11.25pt" o:bullet="t">
         <v:imagedata r:id="rId1" o:title="msoAAD7"/>
       </v:shape>
     </w:pict>
@@ -16264,7 +16226,7 @@
 </file>
 
 <file path=customXml/itemProps1.xml><?xml version="1.0" encoding="utf-8"?>
-<ds:datastoreItem xmlns:ds="http://schemas.openxmlformats.org/officeDocument/2006/customXml" ds:itemID="{8B923C7B-20E0-4C10-8C81-44FF59AEBD0F}">
+<ds:datastoreItem xmlns:ds="http://schemas.openxmlformats.org/officeDocument/2006/customXml" ds:itemID="{856E5A34-D9EC-4688-9B22-EF7758A91482}">
   <ds:schemaRefs>
     <ds:schemaRef ds:uri="http://schemas.openxmlformats.org/officeDocument/2006/bibliography"/>
   </ds:schemaRefs>

</xml_diff>